<commit_message>
Reupload of my assignment
Reupload of my assignment with some additional information in the js file and word doc
</commit_message>
<xml_diff>
--- a/Project1/U3187867/Assignment 1.docx
+++ b/Project1/U3187867/Assignment 1.docx
@@ -4,7 +4,20 @@
   <w:body>
     <w:p>
       <w:r>
-        <w:t>Programming For Design</w:t>
+        <w:t xml:space="preserve"> </w:t>
+      </w:r>
+      <w:bookmarkStart w:id="0" w:name="_GoBack"/>
+      <w:bookmarkEnd w:id="0"/>
+      <w:r>
+        <w:t xml:space="preserve">Programming </w:t>
+      </w:r>
+      <w:proofErr w:type="gramStart"/>
+      <w:r>
+        <w:t>For</w:t>
+      </w:r>
+      <w:proofErr w:type="gramEnd"/>
+      <w:r>
+        <w:t xml:space="preserve"> Design</w:t>
       </w:r>
     </w:p>
     <w:p>
@@ -24,6 +37,11 @@
     <w:p>
       <w:r>
         <w:t xml:space="preserve">Flow Chart </w:t>
+      </w:r>
+    </w:p>
+    <w:p>
+      <w:r>
+        <w:t>This flow chart explains how the code works, I needed to draw everything each frame, and checking to see where each eye was, then moving them if they had reached a certain position</w:t>
       </w:r>
     </w:p>
     <w:p>
@@ -5251,6 +5269,17 @@
     </w:p>
     <w:p>
       <w:r>
+        <w:t>The Basics for setting up how my code will work, drawing everything and checking where the ey</w:t>
+      </w:r>
+      <w:r>
+        <w:t>e</w:t>
+      </w:r>
+      <w:r>
+        <w:t>s are if they have reached there min or max position, reverse the rotation until they hit their min or max position, I would also add a small amount to avoid them not moving due to them already hitting their min or max position</w:t>
+      </w:r>
+    </w:p>
+    <w:p>
+      <w:r>
         <w:t>DO</w:t>
       </w:r>
     </w:p>
@@ -5429,7 +5458,15 @@
           <w:sz w:val="24"/>
           <w:szCs w:val="24"/>
         </w:rPr>
-        <w:t>L_EyeCurrent</w:t>
+        <w:t>L_</w:t>
+      </w:r>
+      <w:proofErr w:type="gramStart"/>
+      <w:r>
+        <w:rPr>
+          <w:sz w:val="24"/>
+          <w:szCs w:val="24"/>
+        </w:rPr>
+        <w:t>EyeCurrent</w:t>
       </w:r>
       <w:proofErr w:type="spellEnd"/>
       <w:r>
@@ -5437,7 +5474,15 @@
           <w:sz w:val="24"/>
           <w:szCs w:val="24"/>
         </w:rPr>
-        <w:t xml:space="preserve">  &gt; </w:t>
+        <w:t xml:space="preserve">  &gt;</w:t>
+      </w:r>
+      <w:proofErr w:type="gramEnd"/>
+      <w:r>
+        <w:rPr>
+          <w:sz w:val="24"/>
+          <w:szCs w:val="24"/>
+        </w:rPr>
+        <w:t xml:space="preserve"> </w:t>
       </w:r>
       <w:proofErr w:type="spellStart"/>
       <w:r>
@@ -5523,7 +5568,15 @@
           <w:sz w:val="24"/>
           <w:szCs w:val="24"/>
         </w:rPr>
-        <w:t>L_EyeCurrent</w:t>
+        <w:t>L_</w:t>
+      </w:r>
+      <w:proofErr w:type="gramStart"/>
+      <w:r>
+        <w:rPr>
+          <w:sz w:val="24"/>
+          <w:szCs w:val="24"/>
+        </w:rPr>
+        <w:t>EyeCurrent</w:t>
       </w:r>
       <w:proofErr w:type="spellEnd"/>
       <w:r>
@@ -5531,7 +5584,15 @@
           <w:sz w:val="24"/>
           <w:szCs w:val="24"/>
         </w:rPr>
-        <w:t xml:space="preserve">  -=0.025;</w:t>
+        <w:t xml:space="preserve">  -</w:t>
+      </w:r>
+      <w:proofErr w:type="gramEnd"/>
+      <w:r>
+        <w:rPr>
+          <w:sz w:val="24"/>
+          <w:szCs w:val="24"/>
+        </w:rPr>
+        <w:t>=0.025;</w:t>
       </w:r>
     </w:p>
     <w:p>
@@ -5571,7 +5632,15 @@
           <w:sz w:val="24"/>
           <w:szCs w:val="24"/>
         </w:rPr>
-        <w:t xml:space="preserve"> &lt;  </w:t>
+        <w:t xml:space="preserve"> </w:t>
+      </w:r>
+      <w:proofErr w:type="gramStart"/>
+      <w:r>
+        <w:rPr>
+          <w:sz w:val="24"/>
+          <w:szCs w:val="24"/>
+        </w:rPr>
+        <w:t xml:space="preserve">&lt;  </w:t>
       </w:r>
       <w:proofErr w:type="spellStart"/>
       <w:r>
@@ -5579,7 +5648,15 @@
           <w:sz w:val="24"/>
           <w:szCs w:val="24"/>
         </w:rPr>
-        <w:t>L_Min</w:t>
+        <w:t>L</w:t>
+      </w:r>
+      <w:proofErr w:type="gramEnd"/>
+      <w:r>
+        <w:rPr>
+          <w:sz w:val="24"/>
+          <w:szCs w:val="24"/>
+        </w:rPr>
+        <w:t>_Min</w:t>
       </w:r>
       <w:proofErr w:type="spellEnd"/>
       <w:r>
@@ -5657,7 +5734,15 @@
           <w:sz w:val="24"/>
           <w:szCs w:val="24"/>
         </w:rPr>
-        <w:t>L_EyeCurrent</w:t>
+        <w:t>L_</w:t>
+      </w:r>
+      <w:proofErr w:type="gramStart"/>
+      <w:r>
+        <w:rPr>
+          <w:sz w:val="24"/>
+          <w:szCs w:val="24"/>
+        </w:rPr>
+        <w:t>EyeCurrent</w:t>
       </w:r>
       <w:proofErr w:type="spellEnd"/>
       <w:r>
@@ -5665,7 +5750,15 @@
           <w:sz w:val="24"/>
           <w:szCs w:val="24"/>
         </w:rPr>
-        <w:t xml:space="preserve">  +=0.05;</w:t>
+        <w:t xml:space="preserve">  +</w:t>
+      </w:r>
+      <w:proofErr w:type="gramEnd"/>
+      <w:r>
+        <w:rPr>
+          <w:sz w:val="24"/>
+          <w:szCs w:val="24"/>
+        </w:rPr>
+        <w:t>=0.05;</w:t>
       </w:r>
     </w:p>
     <w:p>
@@ -5776,6 +5869,7 @@
           <w:sz w:val="24"/>
           <w:szCs w:val="24"/>
         </w:rPr>
+        <w:lastRenderedPageBreak/>
         <w:tab/>
       </w:r>
       <w:r>
@@ -5792,7 +5886,15 @@
           <w:sz w:val="24"/>
           <w:szCs w:val="24"/>
         </w:rPr>
-        <w:t>R_EyeCurrent</w:t>
+        <w:t>R_</w:t>
+      </w:r>
+      <w:proofErr w:type="gramStart"/>
+      <w:r>
+        <w:rPr>
+          <w:sz w:val="24"/>
+          <w:szCs w:val="24"/>
+        </w:rPr>
+        <w:t>EyeCurrent</w:t>
       </w:r>
       <w:proofErr w:type="spellEnd"/>
       <w:r>
@@ -5800,7 +5902,15 @@
           <w:sz w:val="24"/>
           <w:szCs w:val="24"/>
         </w:rPr>
-        <w:t xml:space="preserve">  &gt; </w:t>
+        <w:t xml:space="preserve">  &gt;</w:t>
+      </w:r>
+      <w:proofErr w:type="gramEnd"/>
+      <w:r>
+        <w:rPr>
+          <w:sz w:val="24"/>
+          <w:szCs w:val="24"/>
+        </w:rPr>
+        <w:t xml:space="preserve"> </w:t>
       </w:r>
       <w:proofErr w:type="spellStart"/>
       <w:r>
@@ -5886,7 +5996,15 @@
           <w:sz w:val="24"/>
           <w:szCs w:val="24"/>
         </w:rPr>
-        <w:t>R_EyeCurrent</w:t>
+        <w:t>R_</w:t>
+      </w:r>
+      <w:proofErr w:type="gramStart"/>
+      <w:r>
+        <w:rPr>
+          <w:sz w:val="24"/>
+          <w:szCs w:val="24"/>
+        </w:rPr>
+        <w:t>EyeCurrent</w:t>
       </w:r>
       <w:proofErr w:type="spellEnd"/>
       <w:r>
@@ -5894,7 +6012,15 @@
           <w:sz w:val="24"/>
           <w:szCs w:val="24"/>
         </w:rPr>
-        <w:t xml:space="preserve">  -=0.025;</w:t>
+        <w:t xml:space="preserve">  -</w:t>
+      </w:r>
+      <w:proofErr w:type="gramEnd"/>
+      <w:r>
+        <w:rPr>
+          <w:sz w:val="24"/>
+          <w:szCs w:val="24"/>
+        </w:rPr>
+        <w:t>=0.025;</w:t>
       </w:r>
     </w:p>
     <w:p>
@@ -5934,7 +6060,15 @@
           <w:sz w:val="24"/>
           <w:szCs w:val="24"/>
         </w:rPr>
-        <w:t xml:space="preserve"> &lt;  </w:t>
+        <w:t xml:space="preserve"> </w:t>
+      </w:r>
+      <w:proofErr w:type="gramStart"/>
+      <w:r>
+        <w:rPr>
+          <w:sz w:val="24"/>
+          <w:szCs w:val="24"/>
+        </w:rPr>
+        <w:t xml:space="preserve">&lt;  </w:t>
       </w:r>
       <w:proofErr w:type="spellStart"/>
       <w:r>
@@ -5942,7 +6076,15 @@
           <w:sz w:val="24"/>
           <w:szCs w:val="24"/>
         </w:rPr>
-        <w:t>R_Min</w:t>
+        <w:t>R</w:t>
+      </w:r>
+      <w:proofErr w:type="gramEnd"/>
+      <w:r>
+        <w:rPr>
+          <w:sz w:val="24"/>
+          <w:szCs w:val="24"/>
+        </w:rPr>
+        <w:t>_Min</w:t>
       </w:r>
       <w:proofErr w:type="spellEnd"/>
       <w:r>
@@ -6020,7 +6162,15 @@
           <w:sz w:val="24"/>
           <w:szCs w:val="24"/>
         </w:rPr>
-        <w:t>R_EyeCurrent</w:t>
+        <w:t>R_</w:t>
+      </w:r>
+      <w:proofErr w:type="gramStart"/>
+      <w:r>
+        <w:rPr>
+          <w:sz w:val="24"/>
+          <w:szCs w:val="24"/>
+        </w:rPr>
+        <w:t>EyeCurrent</w:t>
       </w:r>
       <w:proofErr w:type="spellEnd"/>
       <w:r>
@@ -6028,7 +6178,15 @@
           <w:sz w:val="24"/>
           <w:szCs w:val="24"/>
         </w:rPr>
-        <w:t xml:space="preserve">  +=0.05;</w:t>
+        <w:t xml:space="preserve">  +</w:t>
+      </w:r>
+      <w:proofErr w:type="gramEnd"/>
+      <w:r>
+        <w:rPr>
+          <w:sz w:val="24"/>
+          <w:szCs w:val="24"/>
+        </w:rPr>
+        <w:t>=0.05;</w:t>
       </w:r>
     </w:p>
     <w:p>
@@ -6133,7 +6291,15 @@
           <w:sz w:val="24"/>
           <w:szCs w:val="24"/>
         </w:rPr>
-        <w:t>L_EyeCurrent</w:t>
+        <w:t>L_</w:t>
+      </w:r>
+      <w:proofErr w:type="gramStart"/>
+      <w:r>
+        <w:rPr>
+          <w:sz w:val="24"/>
+          <w:szCs w:val="24"/>
+        </w:rPr>
+        <w:t>EyeCurrent</w:t>
       </w:r>
       <w:proofErr w:type="spellEnd"/>
       <w:r>
@@ -6141,7 +6307,15 @@
           <w:sz w:val="24"/>
           <w:szCs w:val="24"/>
         </w:rPr>
-        <w:t xml:space="preserve">  &gt; </w:t>
+        <w:t xml:space="preserve">  &gt;</w:t>
+      </w:r>
+      <w:proofErr w:type="gramEnd"/>
+      <w:r>
+        <w:rPr>
+          <w:sz w:val="24"/>
+          <w:szCs w:val="24"/>
+        </w:rPr>
+        <w:t xml:space="preserve"> </w:t>
       </w:r>
       <w:proofErr w:type="spellStart"/>
       <w:r>
@@ -6227,7 +6401,15 @@
           <w:sz w:val="24"/>
           <w:szCs w:val="24"/>
         </w:rPr>
-        <w:t>L_EyeCurrent</w:t>
+        <w:t>L_</w:t>
+      </w:r>
+      <w:proofErr w:type="gramStart"/>
+      <w:r>
+        <w:rPr>
+          <w:sz w:val="24"/>
+          <w:szCs w:val="24"/>
+        </w:rPr>
+        <w:t>EyeCurrent</w:t>
       </w:r>
       <w:proofErr w:type="spellEnd"/>
       <w:r>
@@ -6235,7 +6417,15 @@
           <w:sz w:val="24"/>
           <w:szCs w:val="24"/>
         </w:rPr>
-        <w:t xml:space="preserve">  +=0.025;</w:t>
+        <w:t xml:space="preserve">  +</w:t>
+      </w:r>
+      <w:proofErr w:type="gramEnd"/>
+      <w:r>
+        <w:rPr>
+          <w:sz w:val="24"/>
+          <w:szCs w:val="24"/>
+        </w:rPr>
+        <w:t>=0.025;</w:t>
       </w:r>
     </w:p>
     <w:p>
@@ -6275,7 +6465,15 @@
           <w:sz w:val="24"/>
           <w:szCs w:val="24"/>
         </w:rPr>
-        <w:t xml:space="preserve"> &lt;  </w:t>
+        <w:t xml:space="preserve"> </w:t>
+      </w:r>
+      <w:proofErr w:type="gramStart"/>
+      <w:r>
+        <w:rPr>
+          <w:sz w:val="24"/>
+          <w:szCs w:val="24"/>
+        </w:rPr>
+        <w:t xml:space="preserve">&lt;  </w:t>
       </w:r>
       <w:proofErr w:type="spellStart"/>
       <w:r>
@@ -6283,7 +6481,15 @@
           <w:sz w:val="24"/>
           <w:szCs w:val="24"/>
         </w:rPr>
-        <w:t>L_Min</w:t>
+        <w:t>L</w:t>
+      </w:r>
+      <w:proofErr w:type="gramEnd"/>
+      <w:r>
+        <w:rPr>
+          <w:sz w:val="24"/>
+          <w:szCs w:val="24"/>
+        </w:rPr>
+        <w:t>_Min</w:t>
       </w:r>
       <w:proofErr w:type="spellEnd"/>
       <w:r>
@@ -6361,7 +6567,15 @@
           <w:sz w:val="24"/>
           <w:szCs w:val="24"/>
         </w:rPr>
-        <w:t>L_EyeCurrent</w:t>
+        <w:t>L_</w:t>
+      </w:r>
+      <w:proofErr w:type="gramStart"/>
+      <w:r>
+        <w:rPr>
+          <w:sz w:val="24"/>
+          <w:szCs w:val="24"/>
+        </w:rPr>
+        <w:t>EyeCurrent</w:t>
       </w:r>
       <w:proofErr w:type="spellEnd"/>
       <w:r>
@@ -6369,7 +6583,15 @@
           <w:sz w:val="24"/>
           <w:szCs w:val="24"/>
         </w:rPr>
-        <w:t xml:space="preserve">  -=0.05;</w:t>
+        <w:t xml:space="preserve">  -</w:t>
+      </w:r>
+      <w:proofErr w:type="gramEnd"/>
+      <w:r>
+        <w:rPr>
+          <w:sz w:val="24"/>
+          <w:szCs w:val="24"/>
+        </w:rPr>
+        <w:t>=0.05;</w:t>
       </w:r>
     </w:p>
     <w:p>
@@ -6496,7 +6718,15 @@
           <w:sz w:val="24"/>
           <w:szCs w:val="24"/>
         </w:rPr>
-        <w:t>R_EyeCurrent</w:t>
+        <w:t>R_</w:t>
+      </w:r>
+      <w:proofErr w:type="gramStart"/>
+      <w:r>
+        <w:rPr>
+          <w:sz w:val="24"/>
+          <w:szCs w:val="24"/>
+        </w:rPr>
+        <w:t>EyeCurrent</w:t>
       </w:r>
       <w:proofErr w:type="spellEnd"/>
       <w:r>
@@ -6504,7 +6734,15 @@
           <w:sz w:val="24"/>
           <w:szCs w:val="24"/>
         </w:rPr>
-        <w:t xml:space="preserve">  &gt; </w:t>
+        <w:t xml:space="preserve">  &gt;</w:t>
+      </w:r>
+      <w:proofErr w:type="gramEnd"/>
+      <w:r>
+        <w:rPr>
+          <w:sz w:val="24"/>
+          <w:szCs w:val="24"/>
+        </w:rPr>
+        <w:t xml:space="preserve"> </w:t>
       </w:r>
       <w:proofErr w:type="spellStart"/>
       <w:r>
@@ -6590,7 +6828,15 @@
           <w:sz w:val="24"/>
           <w:szCs w:val="24"/>
         </w:rPr>
-        <w:t>R_EyeCurrent</w:t>
+        <w:t>R_</w:t>
+      </w:r>
+      <w:proofErr w:type="gramStart"/>
+      <w:r>
+        <w:rPr>
+          <w:sz w:val="24"/>
+          <w:szCs w:val="24"/>
+        </w:rPr>
+        <w:t>EyeCurrent</w:t>
       </w:r>
       <w:proofErr w:type="spellEnd"/>
       <w:r>
@@ -6598,7 +6844,15 @@
           <w:sz w:val="24"/>
           <w:szCs w:val="24"/>
         </w:rPr>
-        <w:t xml:space="preserve">  +=0.025;</w:t>
+        <w:t xml:space="preserve">  +</w:t>
+      </w:r>
+      <w:proofErr w:type="gramEnd"/>
+      <w:r>
+        <w:rPr>
+          <w:sz w:val="24"/>
+          <w:szCs w:val="24"/>
+        </w:rPr>
+        <w:t>=0.025;</w:t>
       </w:r>
     </w:p>
     <w:p>
@@ -6638,7 +6892,15 @@
           <w:sz w:val="24"/>
           <w:szCs w:val="24"/>
         </w:rPr>
-        <w:t xml:space="preserve"> &lt;  </w:t>
+        <w:t xml:space="preserve"> </w:t>
+      </w:r>
+      <w:proofErr w:type="gramStart"/>
+      <w:r>
+        <w:rPr>
+          <w:sz w:val="24"/>
+          <w:szCs w:val="24"/>
+        </w:rPr>
+        <w:t xml:space="preserve">&lt;  </w:t>
       </w:r>
       <w:proofErr w:type="spellStart"/>
       <w:r>
@@ -6646,7 +6908,15 @@
           <w:sz w:val="24"/>
           <w:szCs w:val="24"/>
         </w:rPr>
-        <w:t>R_Min</w:t>
+        <w:t>R</w:t>
+      </w:r>
+      <w:proofErr w:type="gramEnd"/>
+      <w:r>
+        <w:rPr>
+          <w:sz w:val="24"/>
+          <w:szCs w:val="24"/>
+        </w:rPr>
+        <w:t>_Min</w:t>
       </w:r>
       <w:proofErr w:type="spellEnd"/>
       <w:r>
@@ -6724,7 +6994,15 @@
           <w:sz w:val="24"/>
           <w:szCs w:val="24"/>
         </w:rPr>
-        <w:t>R_EyeCurrent</w:t>
+        <w:t>R_</w:t>
+      </w:r>
+      <w:proofErr w:type="gramStart"/>
+      <w:r>
+        <w:rPr>
+          <w:sz w:val="24"/>
+          <w:szCs w:val="24"/>
+        </w:rPr>
+        <w:t>EyeCurrent</w:t>
       </w:r>
       <w:proofErr w:type="spellEnd"/>
       <w:r>
@@ -6732,7 +7010,15 @@
           <w:sz w:val="24"/>
           <w:szCs w:val="24"/>
         </w:rPr>
-        <w:t xml:space="preserve">  -=0.05;</w:t>
+        <w:t xml:space="preserve">  -</w:t>
+      </w:r>
+      <w:proofErr w:type="gramEnd"/>
+      <w:r>
+        <w:rPr>
+          <w:sz w:val="24"/>
+          <w:szCs w:val="24"/>
+        </w:rPr>
+        <w:t>=0.05;</w:t>
       </w:r>
     </w:p>
     <w:p>
@@ -6779,8 +7065,6 @@
       <w:pPr>
         <w:ind w:firstLine="720"/>
       </w:pPr>
-      <w:bookmarkStart w:id="0" w:name="_GoBack"/>
-      <w:bookmarkEnd w:id="0"/>
     </w:p>
     <w:p>
       <w:r>
@@ -7547,7 +7831,7 @@
 </file>
 
 <file path=customXml/itemProps1.xml><?xml version="1.0" encoding="utf-8"?>
-<ds:datastoreItem xmlns:ds="http://schemas.openxmlformats.org/officeDocument/2006/customXml" ds:itemID="{AF8F543B-B2CD-4306-8CBC-25B057E9925D}">
+<ds:datastoreItem xmlns:ds="http://schemas.openxmlformats.org/officeDocument/2006/customXml" ds:itemID="{5CADE28A-E82D-4D6D-9E9F-29CC604AB169}">
   <ds:schemaRefs>
     <ds:schemaRef ds:uri="http://schemas.openxmlformats.org/officeDocument/2006/bibliography"/>
   </ds:schemaRefs>

</xml_diff>